<commit_message>
agregando nombre al archivo
</commit_message>
<xml_diff>
--- a/UNIVERSIDAD AUTÓNOMA DEL ESTADO DE MÉXICO.docx
+++ b/UNIVERSIDAD AUTÓNOMA DEL ESTADO DE MÉXICO.docx
@@ -15,7 +15,7 @@
           <w:noProof/>
         </w:rPr>
         <w:drawing>
-          <wp:inline distT="0" distB="0" distL="0" distR="0">
+          <wp:inline distT="0" distB="0" distL="0" distR="0" wp14:anchorId="44736336" wp14:editId="19B1D98C">
             <wp:extent cx="885825" cy="820877"/>
             <wp:effectExtent l="0" t="0" r="0" b="0"/>
             <wp:docPr id="1" name="Imagen 1"/>
@@ -168,31 +168,27 @@
           <w:sz w:val="44"/>
           <w:szCs w:val="44"/>
         </w:rPr>
-        <w:t>Héctor</w:t>
-      </w:r>
-      <w:r>
-        <w:rPr>
-          <w:sz w:val="44"/>
-          <w:szCs w:val="44"/>
-        </w:rPr>
-        <w:t xml:space="preserve"> Hugo De </w:t>
-      </w:r>
-      <w:r>
-        <w:rPr>
-          <w:sz w:val="44"/>
-          <w:szCs w:val="44"/>
-        </w:rPr>
-        <w:t>Jesús</w:t>
+        <w:t>Héctor Hugo De Jesús Medina</w:t>
+      </w:r>
+    </w:p>
+    <w:p>
+      <w:pPr>
+        <w:jc w:val="center"/>
+        <w:rPr>
+          <w:sz w:val="44"/>
+          <w:szCs w:val="44"/>
+          <w:u w:val="single"/>
+        </w:rPr>
+      </w:pPr>
+      <w:r>
+        <w:rPr>
+          <w:sz w:val="44"/>
+          <w:szCs w:val="44"/>
+        </w:rPr>
+        <w:t>Edwin Adán Gómez Camacho</w:t>
       </w:r>
       <w:bookmarkStart w:id="0" w:name="_GoBack"/>
       <w:bookmarkEnd w:id="0"/>
-      <w:r>
-        <w:rPr>
-          <w:sz w:val="44"/>
-          <w:szCs w:val="44"/>
-        </w:rPr>
-        <w:t xml:space="preserve"> Medina</w:t>
-      </w:r>
     </w:p>
     <w:p>
       <w:pPr>
@@ -210,7 +206,7 @@
           <w:szCs w:val="44"/>
         </w:rPr>
         <w:drawing>
-          <wp:anchor distT="0" distB="0" distL="114300" distR="114300" simplePos="0" relativeHeight="251658240" behindDoc="0" locked="0" layoutInCell="1" allowOverlap="1">
+          <wp:anchor distT="0" distB="0" distL="114300" distR="114300" simplePos="0" relativeHeight="251658240" behindDoc="0" locked="0" layoutInCell="1" allowOverlap="1" wp14:anchorId="56F39BE9" wp14:editId="5AB1217E">
             <wp:simplePos x="0" y="0"/>
             <wp:positionH relativeFrom="margin">
               <wp:posOffset>1701165</wp:posOffset>

</xml_diff>

<commit_message>
agregué Entrada, tambien se pueden ver las Entradas, sigo trabajando en marcar como salida en la parte de salidas
</commit_message>
<xml_diff>
--- a/UNIVERSIDAD AUTÓNOMA DEL ESTADO DE MÉXICO.docx
+++ b/UNIVERSIDAD AUTÓNOMA DEL ESTADO DE MÉXICO.docx
@@ -187,8 +187,6 @@
         </w:rPr>
         <w:t>Edwin Adán Gómez Camacho</w:t>
       </w:r>
-      <w:bookmarkStart w:id="0" w:name="_GoBack"/>
-      <w:bookmarkEnd w:id="0"/>
     </w:p>
     <w:p>
       <w:pPr>
@@ -281,23 +279,46 @@
     <w:p>
       <w:pPr>
         <w:rPr>
-          <w:sz w:val="24"/>
-          <w:szCs w:val="24"/>
-        </w:rPr>
-      </w:pPr>
-      <w:r>
-        <w:rPr>
           <w:sz w:val="44"/>
           <w:szCs w:val="44"/>
         </w:rPr>
+      </w:pPr>
+      <w:r>
+        <w:rPr>
+          <w:sz w:val="44"/>
+          <w:szCs w:val="44"/>
+        </w:rPr>
         <w:br w:type="page"/>
       </w:r>
-      <w:r>
-        <w:rPr>
-          <w:sz w:val="24"/>
-          <w:szCs w:val="24"/>
+    </w:p>
+    <w:p>
+      <w:pPr>
+        <w:rPr>
+          <w:sz w:val="44"/>
+          <w:szCs w:val="44"/>
+        </w:rPr>
+      </w:pPr>
+      <w:r>
+        <w:rPr>
+          <w:sz w:val="44"/>
+          <w:szCs w:val="44"/>
         </w:rPr>
         <w:lastRenderedPageBreak/>
+        <w:t>PROBLEMATICA</w:t>
+      </w:r>
+    </w:p>
+    <w:p>
+      <w:pPr>
+        <w:rPr>
+          <w:sz w:val="24"/>
+          <w:szCs w:val="24"/>
+        </w:rPr>
+      </w:pPr>
+      <w:r>
+        <w:rPr>
+          <w:sz w:val="24"/>
+          <w:szCs w:val="24"/>
+        </w:rPr>
         <w:t>La problemática que se presenta en una caseta de vigilancia que registra los datos de entrada y salida de servicios, así como lleva una bitácora en papel, se puede describir de la siguiente manera:</w:t>
       </w:r>
     </w:p>
@@ -897,6 +918,1232 @@
         </w:rPr>
         <w:br w:type="page"/>
       </w:r>
+    </w:p>
+    <w:p>
+      <w:pPr>
+        <w:rPr>
+          <w:sz w:val="44"/>
+          <w:szCs w:val="44"/>
+        </w:rPr>
+      </w:pPr>
+      <w:r>
+        <w:rPr>
+          <w:sz w:val="44"/>
+          <w:szCs w:val="44"/>
+        </w:rPr>
+        <w:lastRenderedPageBreak/>
+        <w:t xml:space="preserve">REQUERIMIENTOS </w:t>
+      </w:r>
+    </w:p>
+    <w:p>
+      <w:pPr>
+        <w:jc w:val="both"/>
+        <w:rPr>
+          <w:sz w:val="24"/>
+          <w:szCs w:val="24"/>
+        </w:rPr>
+      </w:pPr>
+      <w:r>
+        <w:rPr>
+          <w:sz w:val="24"/>
+          <w:szCs w:val="24"/>
+        </w:rPr>
+        <w:t>Requerimientos Funcionales:</w:t>
+      </w:r>
+    </w:p>
+    <w:p>
+      <w:pPr>
+        <w:jc w:val="both"/>
+        <w:rPr>
+          <w:sz w:val="24"/>
+          <w:szCs w:val="24"/>
+        </w:rPr>
+      </w:pPr>
+    </w:p>
+    <w:p>
+      <w:pPr>
+        <w:jc w:val="both"/>
+        <w:rPr>
+          <w:sz w:val="24"/>
+          <w:szCs w:val="24"/>
+        </w:rPr>
+      </w:pPr>
+      <w:r>
+        <w:rPr>
+          <w:sz w:val="24"/>
+          <w:szCs w:val="24"/>
+        </w:rPr>
+        <w:t>Registro de Entrada y Salida:</w:t>
+      </w:r>
+    </w:p>
+    <w:p>
+      <w:pPr>
+        <w:jc w:val="both"/>
+        <w:rPr>
+          <w:sz w:val="24"/>
+          <w:szCs w:val="24"/>
+        </w:rPr>
+      </w:pPr>
+    </w:p>
+    <w:p>
+      <w:pPr>
+        <w:jc w:val="both"/>
+        <w:rPr>
+          <w:sz w:val="24"/>
+          <w:szCs w:val="24"/>
+        </w:rPr>
+      </w:pPr>
+      <w:r>
+        <w:rPr>
+          <w:sz w:val="24"/>
+          <w:szCs w:val="24"/>
+        </w:rPr>
+        <w:t>La aplicación debe permitir a los guardias de seguridad registrar la información de entrada y salida de servicios.</w:t>
+      </w:r>
+    </w:p>
+    <w:p>
+      <w:pPr>
+        <w:jc w:val="both"/>
+        <w:rPr>
+          <w:sz w:val="24"/>
+          <w:szCs w:val="24"/>
+        </w:rPr>
+      </w:pPr>
+      <w:r>
+        <w:rPr>
+          <w:sz w:val="24"/>
+          <w:szCs w:val="24"/>
+        </w:rPr>
+        <w:t>Debe ser posible registrar detalles sobre vehículos o personas, hora de entrada/salida, motivo de visita, número de identificación, entre otros.</w:t>
+      </w:r>
+    </w:p>
+    <w:p>
+      <w:pPr>
+        <w:jc w:val="both"/>
+        <w:rPr>
+          <w:sz w:val="24"/>
+          <w:szCs w:val="24"/>
+        </w:rPr>
+      </w:pPr>
+      <w:r>
+        <w:rPr>
+          <w:sz w:val="24"/>
+          <w:szCs w:val="24"/>
+        </w:rPr>
+        <w:t xml:space="preserve">Geolocalización en Google </w:t>
+      </w:r>
+      <w:proofErr w:type="spellStart"/>
+      <w:r>
+        <w:rPr>
+          <w:sz w:val="24"/>
+          <w:szCs w:val="24"/>
+        </w:rPr>
+        <w:t>Maps</w:t>
+      </w:r>
+      <w:proofErr w:type="spellEnd"/>
+      <w:r>
+        <w:rPr>
+          <w:sz w:val="24"/>
+          <w:szCs w:val="24"/>
+        </w:rPr>
+        <w:t>:</w:t>
+      </w:r>
+    </w:p>
+    <w:p>
+      <w:pPr>
+        <w:jc w:val="both"/>
+        <w:rPr>
+          <w:sz w:val="24"/>
+          <w:szCs w:val="24"/>
+        </w:rPr>
+      </w:pPr>
+      <w:r>
+        <w:rPr>
+          <w:sz w:val="24"/>
+          <w:szCs w:val="24"/>
+        </w:rPr>
+        <w:t xml:space="preserve">La aplicación debe incluir una funcionalidad de geolocalización para mostrar en Google </w:t>
+      </w:r>
+      <w:proofErr w:type="spellStart"/>
+      <w:r>
+        <w:rPr>
+          <w:sz w:val="24"/>
+          <w:szCs w:val="24"/>
+        </w:rPr>
+        <w:t>Maps</w:t>
+      </w:r>
+      <w:proofErr w:type="spellEnd"/>
+      <w:r>
+        <w:rPr>
+          <w:sz w:val="24"/>
+          <w:szCs w:val="24"/>
+        </w:rPr>
+        <w:t xml:space="preserve"> la ubicación exacta a la cual se registra la entrada, ya sea de visita o de servicios.</w:t>
+      </w:r>
+    </w:p>
+    <w:p>
+      <w:pPr>
+        <w:jc w:val="both"/>
+        <w:rPr>
+          <w:sz w:val="24"/>
+          <w:szCs w:val="24"/>
+        </w:rPr>
+      </w:pPr>
+    </w:p>
+    <w:p>
+      <w:pPr>
+        <w:jc w:val="both"/>
+        <w:rPr>
+          <w:sz w:val="24"/>
+          <w:szCs w:val="24"/>
+        </w:rPr>
+      </w:pPr>
+      <w:r>
+        <w:rPr>
+          <w:sz w:val="24"/>
+          <w:szCs w:val="24"/>
+        </w:rPr>
+        <w:t>Bitácora Digital:</w:t>
+      </w:r>
+    </w:p>
+    <w:p>
+      <w:pPr>
+        <w:jc w:val="both"/>
+        <w:rPr>
+          <w:sz w:val="24"/>
+          <w:szCs w:val="24"/>
+        </w:rPr>
+      </w:pPr>
+    </w:p>
+    <w:p>
+      <w:pPr>
+        <w:jc w:val="both"/>
+        <w:rPr>
+          <w:sz w:val="24"/>
+          <w:szCs w:val="24"/>
+        </w:rPr>
+      </w:pPr>
+      <w:r>
+        <w:rPr>
+          <w:sz w:val="24"/>
+          <w:szCs w:val="24"/>
+        </w:rPr>
+        <w:t>La aplicación debe incluir una función de bitácora digital.</w:t>
+      </w:r>
+    </w:p>
+    <w:p>
+      <w:pPr>
+        <w:jc w:val="both"/>
+        <w:rPr>
+          <w:sz w:val="24"/>
+          <w:szCs w:val="24"/>
+        </w:rPr>
+      </w:pPr>
+      <w:r>
+        <w:rPr>
+          <w:sz w:val="24"/>
+          <w:szCs w:val="24"/>
+        </w:rPr>
+        <w:t>Los guardias deben poder registrar eventos y observaciones durante su turno.</w:t>
+      </w:r>
+    </w:p>
+    <w:p>
+      <w:pPr>
+        <w:jc w:val="both"/>
+        <w:rPr>
+          <w:sz w:val="24"/>
+          <w:szCs w:val="24"/>
+        </w:rPr>
+      </w:pPr>
+      <w:r>
+        <w:rPr>
+          <w:sz w:val="24"/>
+          <w:szCs w:val="24"/>
+        </w:rPr>
+        <w:t>Los registros deben almacenarse con marca de tiempo.</w:t>
+      </w:r>
+    </w:p>
+    <w:p>
+      <w:pPr>
+        <w:jc w:val="both"/>
+        <w:rPr>
+          <w:sz w:val="24"/>
+          <w:szCs w:val="24"/>
+        </w:rPr>
+      </w:pPr>
+      <w:r>
+        <w:rPr>
+          <w:sz w:val="24"/>
+          <w:szCs w:val="24"/>
+        </w:rPr>
+        <w:t>Debe ser posible revisar y editar los registros en cualquier momento.</w:t>
+      </w:r>
+    </w:p>
+    <w:p>
+      <w:pPr>
+        <w:jc w:val="both"/>
+        <w:rPr>
+          <w:sz w:val="24"/>
+          <w:szCs w:val="24"/>
+        </w:rPr>
+      </w:pPr>
+      <w:r>
+        <w:rPr>
+          <w:sz w:val="24"/>
+          <w:szCs w:val="24"/>
+        </w:rPr>
+        <w:t>Generación de Reportes:</w:t>
+      </w:r>
+    </w:p>
+    <w:p>
+      <w:pPr>
+        <w:jc w:val="both"/>
+        <w:rPr>
+          <w:sz w:val="24"/>
+          <w:szCs w:val="24"/>
+        </w:rPr>
+      </w:pPr>
+    </w:p>
+    <w:p>
+      <w:pPr>
+        <w:jc w:val="both"/>
+        <w:rPr>
+          <w:sz w:val="24"/>
+          <w:szCs w:val="24"/>
+        </w:rPr>
+      </w:pPr>
+      <w:r>
+        <w:rPr>
+          <w:sz w:val="24"/>
+          <w:szCs w:val="24"/>
+        </w:rPr>
+        <w:t>La aplicación debe permitir la generación de informes y reportes en formato digital.</w:t>
+      </w:r>
+    </w:p>
+    <w:p>
+      <w:pPr>
+        <w:jc w:val="both"/>
+        <w:rPr>
+          <w:sz w:val="24"/>
+          <w:szCs w:val="24"/>
+        </w:rPr>
+      </w:pPr>
+      <w:r>
+        <w:rPr>
+          <w:sz w:val="24"/>
+          <w:szCs w:val="24"/>
+        </w:rPr>
+        <w:t>Los informes deben incluir datos sobre las actividades de la caseta de vigilancia en un período específico.</w:t>
+      </w:r>
+    </w:p>
+    <w:p>
+      <w:pPr>
+        <w:jc w:val="both"/>
+        <w:rPr>
+          <w:sz w:val="24"/>
+          <w:szCs w:val="24"/>
+        </w:rPr>
+      </w:pPr>
+      <w:r>
+        <w:rPr>
+          <w:sz w:val="24"/>
+          <w:szCs w:val="24"/>
+        </w:rPr>
+        <w:t>Facilitar la supervisión y toma de decisiones mediante la presentación clara y estructurada de la información.</w:t>
+      </w:r>
+    </w:p>
+    <w:p>
+      <w:pPr>
+        <w:jc w:val="both"/>
+        <w:rPr>
+          <w:sz w:val="24"/>
+          <w:szCs w:val="24"/>
+        </w:rPr>
+      </w:pPr>
+    </w:p>
+    <w:p>
+      <w:pPr>
+        <w:jc w:val="both"/>
+        <w:rPr>
+          <w:sz w:val="24"/>
+          <w:szCs w:val="24"/>
+        </w:rPr>
+      </w:pPr>
+    </w:p>
+    <w:p>
+      <w:pPr>
+        <w:jc w:val="both"/>
+        <w:rPr>
+          <w:sz w:val="24"/>
+          <w:szCs w:val="24"/>
+        </w:rPr>
+      </w:pPr>
+      <w:bookmarkStart w:id="0" w:name="_GoBack"/>
+      <w:bookmarkEnd w:id="0"/>
+      <w:r>
+        <w:rPr>
+          <w:sz w:val="24"/>
+          <w:szCs w:val="24"/>
+        </w:rPr>
+        <w:lastRenderedPageBreak/>
+        <w:t>Requerimientos No Funcionales:</w:t>
+      </w:r>
+    </w:p>
+    <w:p>
+      <w:pPr>
+        <w:jc w:val="both"/>
+        <w:rPr>
+          <w:sz w:val="24"/>
+          <w:szCs w:val="24"/>
+        </w:rPr>
+      </w:pPr>
+    </w:p>
+    <w:p>
+      <w:pPr>
+        <w:jc w:val="both"/>
+        <w:rPr>
+          <w:sz w:val="24"/>
+          <w:szCs w:val="24"/>
+        </w:rPr>
+      </w:pPr>
+      <w:r>
+        <w:rPr>
+          <w:sz w:val="24"/>
+          <w:szCs w:val="24"/>
+        </w:rPr>
+        <w:t>Acceso Remoto:</w:t>
+      </w:r>
+    </w:p>
+    <w:p>
+      <w:pPr>
+        <w:jc w:val="both"/>
+        <w:rPr>
+          <w:sz w:val="24"/>
+          <w:szCs w:val="24"/>
+        </w:rPr>
+      </w:pPr>
+    </w:p>
+    <w:p>
+      <w:pPr>
+        <w:jc w:val="both"/>
+        <w:rPr>
+          <w:sz w:val="24"/>
+          <w:szCs w:val="24"/>
+        </w:rPr>
+      </w:pPr>
+      <w:r>
+        <w:rPr>
+          <w:sz w:val="24"/>
+          <w:szCs w:val="24"/>
+        </w:rPr>
+        <w:t>La aplicación debe permitir el acceso a los datos en tiempo real y de forma remota.</w:t>
+      </w:r>
+    </w:p>
+    <w:p>
+      <w:pPr>
+        <w:jc w:val="both"/>
+        <w:rPr>
+          <w:sz w:val="24"/>
+          <w:szCs w:val="24"/>
+        </w:rPr>
+      </w:pPr>
+      <w:r>
+        <w:rPr>
+          <w:sz w:val="24"/>
+          <w:szCs w:val="24"/>
+        </w:rPr>
+        <w:t>Supervisores o personal autorizado deben poder acceder a la información desde cualquier ubicación con conexión a Internet.</w:t>
+      </w:r>
+    </w:p>
+    <w:p>
+      <w:pPr>
+        <w:jc w:val="both"/>
+        <w:rPr>
+          <w:sz w:val="24"/>
+          <w:szCs w:val="24"/>
+        </w:rPr>
+      </w:pPr>
+      <w:r>
+        <w:rPr>
+          <w:sz w:val="24"/>
+          <w:szCs w:val="24"/>
+        </w:rPr>
+        <w:t>Seguridad de Datos:</w:t>
+      </w:r>
+    </w:p>
+    <w:p>
+      <w:pPr>
+        <w:jc w:val="both"/>
+        <w:rPr>
+          <w:sz w:val="24"/>
+          <w:szCs w:val="24"/>
+        </w:rPr>
+      </w:pPr>
+    </w:p>
+    <w:p>
+      <w:pPr>
+        <w:jc w:val="both"/>
+        <w:rPr>
+          <w:sz w:val="24"/>
+          <w:szCs w:val="24"/>
+        </w:rPr>
+      </w:pPr>
+      <w:r>
+        <w:rPr>
+          <w:sz w:val="24"/>
+          <w:szCs w:val="24"/>
+        </w:rPr>
+        <w:t>La aplicación debe implementar medidas de seguridad para garantizar la confidencialidad e integridad de los datos registrados.</w:t>
+      </w:r>
+    </w:p>
+    <w:p>
+      <w:pPr>
+        <w:jc w:val="both"/>
+        <w:rPr>
+          <w:sz w:val="24"/>
+          <w:szCs w:val="24"/>
+        </w:rPr>
+      </w:pPr>
+      <w:r>
+        <w:rPr>
+          <w:sz w:val="24"/>
+          <w:szCs w:val="24"/>
+        </w:rPr>
+        <w:t>Se requerirá autenticación y autorización adecuadas para acceder a la información.</w:t>
+      </w:r>
+    </w:p>
+    <w:p>
+      <w:pPr>
+        <w:jc w:val="both"/>
+        <w:rPr>
+          <w:sz w:val="24"/>
+          <w:szCs w:val="24"/>
+        </w:rPr>
+      </w:pPr>
+      <w:r>
+        <w:rPr>
+          <w:sz w:val="24"/>
+          <w:szCs w:val="24"/>
+        </w:rPr>
+        <w:t>Interfaz de Usuario Intuitiva:</w:t>
+      </w:r>
+    </w:p>
+    <w:p>
+      <w:pPr>
+        <w:jc w:val="both"/>
+        <w:rPr>
+          <w:sz w:val="24"/>
+          <w:szCs w:val="24"/>
+        </w:rPr>
+      </w:pPr>
+    </w:p>
+    <w:p>
+      <w:pPr>
+        <w:jc w:val="both"/>
+        <w:rPr>
+          <w:sz w:val="24"/>
+          <w:szCs w:val="24"/>
+        </w:rPr>
+      </w:pPr>
+      <w:r>
+        <w:rPr>
+          <w:sz w:val="24"/>
+          <w:szCs w:val="24"/>
+        </w:rPr>
+        <w:t>La aplicación debe contar con una interfaz de usuario amigable y fácil de usar.</w:t>
+      </w:r>
+    </w:p>
+    <w:p>
+      <w:pPr>
+        <w:jc w:val="both"/>
+        <w:rPr>
+          <w:sz w:val="24"/>
+          <w:szCs w:val="24"/>
+        </w:rPr>
+      </w:pPr>
+      <w:r>
+        <w:rPr>
+          <w:sz w:val="24"/>
+          <w:szCs w:val="24"/>
+        </w:rPr>
+        <w:t>Garantizar que los guardias de seguridad puedan registrar datos de manera eficiente mediante una interfaz intuitiva.</w:t>
+      </w:r>
+    </w:p>
+    <w:p>
+      <w:pPr>
+        <w:jc w:val="both"/>
+        <w:rPr>
+          <w:sz w:val="24"/>
+          <w:szCs w:val="24"/>
+        </w:rPr>
+      </w:pPr>
+    </w:p>
+    <w:p>
+      <w:pPr>
+        <w:rPr>
+          <w:sz w:val="44"/>
+          <w:szCs w:val="44"/>
+        </w:rPr>
+      </w:pPr>
+      <w:proofErr w:type="gramStart"/>
+      <w:r>
+        <w:rPr>
+          <w:sz w:val="44"/>
+          <w:szCs w:val="44"/>
+        </w:rPr>
+        <w:t>ANALISIS  FODA</w:t>
+      </w:r>
+      <w:proofErr w:type="gramEnd"/>
+    </w:p>
+    <w:p>
+      <w:pPr>
+        <w:jc w:val="both"/>
+        <w:rPr>
+          <w:sz w:val="24"/>
+          <w:szCs w:val="24"/>
+        </w:rPr>
+      </w:pPr>
+      <w:r>
+        <w:rPr>
+          <w:sz w:val="24"/>
+          <w:szCs w:val="24"/>
+        </w:rPr>
+        <w:t>Fortalezas:</w:t>
+      </w:r>
+    </w:p>
+    <w:p>
+      <w:pPr>
+        <w:jc w:val="both"/>
+        <w:rPr>
+          <w:sz w:val="24"/>
+          <w:szCs w:val="24"/>
+        </w:rPr>
+      </w:pPr>
+    </w:p>
+    <w:p>
+      <w:pPr>
+        <w:jc w:val="both"/>
+        <w:rPr>
+          <w:sz w:val="24"/>
+          <w:szCs w:val="24"/>
+        </w:rPr>
+      </w:pPr>
+      <w:r>
+        <w:rPr>
+          <w:sz w:val="24"/>
+          <w:szCs w:val="24"/>
+        </w:rPr>
+        <w:t>Registro Detallado:</w:t>
+      </w:r>
+    </w:p>
+    <w:p>
+      <w:pPr>
+        <w:jc w:val="both"/>
+        <w:rPr>
+          <w:sz w:val="24"/>
+          <w:szCs w:val="24"/>
+        </w:rPr>
+      </w:pPr>
+    </w:p>
+    <w:p>
+      <w:pPr>
+        <w:jc w:val="both"/>
+        <w:rPr>
+          <w:sz w:val="24"/>
+          <w:szCs w:val="24"/>
+        </w:rPr>
+      </w:pPr>
+      <w:r>
+        <w:rPr>
+          <w:sz w:val="24"/>
+          <w:szCs w:val="24"/>
+        </w:rPr>
+        <w:t>La aplicación permite un registro detallado de entradas y salidas, proporcionando información crucial sobre vehículos o personas, motivo de visita, etc.</w:t>
+      </w:r>
+    </w:p>
+    <w:p>
+      <w:pPr>
+        <w:jc w:val="both"/>
+        <w:rPr>
+          <w:sz w:val="24"/>
+          <w:szCs w:val="24"/>
+        </w:rPr>
+      </w:pPr>
+      <w:r>
+        <w:rPr>
+          <w:sz w:val="24"/>
+          <w:szCs w:val="24"/>
+        </w:rPr>
+        <w:t>Bitácora Digital:</w:t>
+      </w:r>
+    </w:p>
+    <w:p>
+      <w:pPr>
+        <w:jc w:val="both"/>
+        <w:rPr>
+          <w:sz w:val="24"/>
+          <w:szCs w:val="24"/>
+        </w:rPr>
+      </w:pPr>
+    </w:p>
+    <w:p>
+      <w:pPr>
+        <w:jc w:val="both"/>
+        <w:rPr>
+          <w:sz w:val="24"/>
+          <w:szCs w:val="24"/>
+        </w:rPr>
+      </w:pPr>
+      <w:r>
+        <w:rPr>
+          <w:sz w:val="24"/>
+          <w:szCs w:val="24"/>
+        </w:rPr>
+        <w:lastRenderedPageBreak/>
+        <w:t>La función de bitácora digital ofrece un medio eficaz para que los guardias registren eventos y observaciones durante su turno, mejorando la documentación y seguimiento de actividades.</w:t>
+      </w:r>
+    </w:p>
+    <w:p>
+      <w:pPr>
+        <w:jc w:val="both"/>
+        <w:rPr>
+          <w:sz w:val="24"/>
+          <w:szCs w:val="24"/>
+        </w:rPr>
+      </w:pPr>
+      <w:r>
+        <w:rPr>
+          <w:sz w:val="24"/>
+          <w:szCs w:val="24"/>
+        </w:rPr>
+        <w:t>Generación de Reportes:</w:t>
+      </w:r>
+    </w:p>
+    <w:p>
+      <w:pPr>
+        <w:jc w:val="both"/>
+        <w:rPr>
+          <w:sz w:val="24"/>
+          <w:szCs w:val="24"/>
+        </w:rPr>
+      </w:pPr>
+    </w:p>
+    <w:p>
+      <w:pPr>
+        <w:jc w:val="both"/>
+        <w:rPr>
+          <w:sz w:val="24"/>
+          <w:szCs w:val="24"/>
+        </w:rPr>
+      </w:pPr>
+      <w:r>
+        <w:rPr>
+          <w:sz w:val="24"/>
+          <w:szCs w:val="24"/>
+        </w:rPr>
+        <w:t>La capacidad de generar informes digitales facilita la supervisión y toma de decisiones al proporcionar datos estructurados sobre las actividades de la caseta de vigilancia.</w:t>
+      </w:r>
+    </w:p>
+    <w:p>
+      <w:pPr>
+        <w:jc w:val="both"/>
+        <w:rPr>
+          <w:sz w:val="24"/>
+          <w:szCs w:val="24"/>
+        </w:rPr>
+      </w:pPr>
+      <w:r>
+        <w:rPr>
+          <w:sz w:val="24"/>
+          <w:szCs w:val="24"/>
+        </w:rPr>
+        <w:t>Acceso Remoto:</w:t>
+      </w:r>
+    </w:p>
+    <w:p>
+      <w:pPr>
+        <w:jc w:val="both"/>
+        <w:rPr>
+          <w:sz w:val="24"/>
+          <w:szCs w:val="24"/>
+        </w:rPr>
+      </w:pPr>
+    </w:p>
+    <w:p>
+      <w:pPr>
+        <w:jc w:val="both"/>
+        <w:rPr>
+          <w:sz w:val="24"/>
+          <w:szCs w:val="24"/>
+        </w:rPr>
+      </w:pPr>
+      <w:r>
+        <w:rPr>
+          <w:sz w:val="24"/>
+          <w:szCs w:val="24"/>
+        </w:rPr>
+        <w:t>La posibilidad de acceder a los datos en tiempo real y de forma remota agrega flexibilidad y eficiencia, permitiendo a los supervisores supervisar la situación desde cualquier ubicación.</w:t>
+      </w:r>
+    </w:p>
+    <w:p>
+      <w:pPr>
+        <w:jc w:val="both"/>
+        <w:rPr>
+          <w:sz w:val="24"/>
+          <w:szCs w:val="24"/>
+        </w:rPr>
+      </w:pPr>
+      <w:r>
+        <w:rPr>
+          <w:sz w:val="24"/>
+          <w:szCs w:val="24"/>
+        </w:rPr>
+        <w:t>Seguridad de Datos:</w:t>
+      </w:r>
+    </w:p>
+    <w:p>
+      <w:pPr>
+        <w:jc w:val="both"/>
+        <w:rPr>
+          <w:sz w:val="24"/>
+          <w:szCs w:val="24"/>
+        </w:rPr>
+      </w:pPr>
+    </w:p>
+    <w:p>
+      <w:pPr>
+        <w:jc w:val="both"/>
+        <w:rPr>
+          <w:sz w:val="24"/>
+          <w:szCs w:val="24"/>
+        </w:rPr>
+      </w:pPr>
+      <w:r>
+        <w:rPr>
+          <w:sz w:val="24"/>
+          <w:szCs w:val="24"/>
+        </w:rPr>
+        <w:t>La implementación de medidas de seguridad garantiza la confidencialidad e integridad de la información registrada, cumpliendo con estándares de privacidad.</w:t>
+      </w:r>
+    </w:p>
+    <w:p>
+      <w:pPr>
+        <w:jc w:val="both"/>
+        <w:rPr>
+          <w:sz w:val="24"/>
+          <w:szCs w:val="24"/>
+        </w:rPr>
+      </w:pPr>
+      <w:r>
+        <w:rPr>
+          <w:sz w:val="24"/>
+          <w:szCs w:val="24"/>
+        </w:rPr>
+        <w:t>Oportunidades:</w:t>
+      </w:r>
+    </w:p>
+    <w:p>
+      <w:pPr>
+        <w:jc w:val="both"/>
+        <w:rPr>
+          <w:sz w:val="24"/>
+          <w:szCs w:val="24"/>
+        </w:rPr>
+      </w:pPr>
+    </w:p>
+    <w:p>
+      <w:pPr>
+        <w:jc w:val="both"/>
+        <w:rPr>
+          <w:sz w:val="24"/>
+          <w:szCs w:val="24"/>
+        </w:rPr>
+      </w:pPr>
+      <w:r>
+        <w:rPr>
+          <w:sz w:val="24"/>
+          <w:szCs w:val="24"/>
+        </w:rPr>
+        <w:t xml:space="preserve">Geolocalización en Google </w:t>
+      </w:r>
+      <w:proofErr w:type="spellStart"/>
+      <w:r>
+        <w:rPr>
+          <w:sz w:val="24"/>
+          <w:szCs w:val="24"/>
+        </w:rPr>
+        <w:t>Maps</w:t>
+      </w:r>
+      <w:proofErr w:type="spellEnd"/>
+      <w:r>
+        <w:rPr>
+          <w:sz w:val="24"/>
+          <w:szCs w:val="24"/>
+        </w:rPr>
+        <w:t>:</w:t>
+      </w:r>
+    </w:p>
+    <w:p>
+      <w:pPr>
+        <w:jc w:val="both"/>
+        <w:rPr>
+          <w:sz w:val="24"/>
+          <w:szCs w:val="24"/>
+        </w:rPr>
+      </w:pPr>
+    </w:p>
+    <w:p>
+      <w:pPr>
+        <w:jc w:val="both"/>
+        <w:rPr>
+          <w:sz w:val="24"/>
+          <w:szCs w:val="24"/>
+        </w:rPr>
+      </w:pPr>
+      <w:r>
+        <w:rPr>
+          <w:sz w:val="24"/>
+          <w:szCs w:val="24"/>
+        </w:rPr>
+        <w:t xml:space="preserve">La nueva funcionalidad de geolocalización mejora la supervisión al proporcionar una representación visual de la ubicación exacta de las entradas en Google </w:t>
+      </w:r>
+      <w:proofErr w:type="spellStart"/>
+      <w:r>
+        <w:rPr>
+          <w:sz w:val="24"/>
+          <w:szCs w:val="24"/>
+        </w:rPr>
+        <w:t>Maps</w:t>
+      </w:r>
+      <w:proofErr w:type="spellEnd"/>
+      <w:r>
+        <w:rPr>
+          <w:sz w:val="24"/>
+          <w:szCs w:val="24"/>
+        </w:rPr>
+        <w:t>.</w:t>
+      </w:r>
+    </w:p>
+    <w:p>
+      <w:pPr>
+        <w:jc w:val="both"/>
+        <w:rPr>
+          <w:sz w:val="24"/>
+          <w:szCs w:val="24"/>
+        </w:rPr>
+      </w:pPr>
+      <w:r>
+        <w:rPr>
+          <w:sz w:val="24"/>
+          <w:szCs w:val="24"/>
+        </w:rPr>
+        <w:t>Integración de Tecnologías Emergentes:</w:t>
+      </w:r>
+    </w:p>
+    <w:p>
+      <w:pPr>
+        <w:jc w:val="both"/>
+        <w:rPr>
+          <w:sz w:val="24"/>
+          <w:szCs w:val="24"/>
+        </w:rPr>
+      </w:pPr>
+    </w:p>
+    <w:p>
+      <w:pPr>
+        <w:jc w:val="both"/>
+        <w:rPr>
+          <w:sz w:val="24"/>
+          <w:szCs w:val="24"/>
+        </w:rPr>
+      </w:pPr>
+      <w:r>
+        <w:rPr>
+          <w:sz w:val="24"/>
+          <w:szCs w:val="24"/>
+        </w:rPr>
+        <w:t>Explorar la posibilidad de integrar tecnologías emergentes, como inteligencia artificial para análisis predictivo o reconocimiento facial, podría mejorar aún más la eficacia de la aplicación.</w:t>
+      </w:r>
+    </w:p>
+    <w:p>
+      <w:pPr>
+        <w:jc w:val="both"/>
+        <w:rPr>
+          <w:sz w:val="24"/>
+          <w:szCs w:val="24"/>
+        </w:rPr>
+      </w:pPr>
+      <w:r>
+        <w:rPr>
+          <w:sz w:val="24"/>
+          <w:szCs w:val="24"/>
+        </w:rPr>
+        <w:t>Debilidades:</w:t>
+      </w:r>
+    </w:p>
+    <w:p>
+      <w:pPr>
+        <w:jc w:val="both"/>
+        <w:rPr>
+          <w:sz w:val="24"/>
+          <w:szCs w:val="24"/>
+        </w:rPr>
+      </w:pPr>
+    </w:p>
+    <w:p>
+      <w:pPr>
+        <w:jc w:val="both"/>
+        <w:rPr>
+          <w:sz w:val="24"/>
+          <w:szCs w:val="24"/>
+        </w:rPr>
+      </w:pPr>
+      <w:r>
+        <w:rPr>
+          <w:sz w:val="24"/>
+          <w:szCs w:val="24"/>
+        </w:rPr>
+        <w:t>Dependencia de Conexión a Internet:</w:t>
+      </w:r>
+    </w:p>
+    <w:p>
+      <w:pPr>
+        <w:jc w:val="both"/>
+        <w:rPr>
+          <w:sz w:val="24"/>
+          <w:szCs w:val="24"/>
+        </w:rPr>
+      </w:pPr>
+    </w:p>
+    <w:p>
+      <w:pPr>
+        <w:jc w:val="both"/>
+        <w:rPr>
+          <w:sz w:val="24"/>
+          <w:szCs w:val="24"/>
+        </w:rPr>
+      </w:pPr>
+      <w:r>
+        <w:rPr>
+          <w:sz w:val="24"/>
+          <w:szCs w:val="24"/>
+        </w:rPr>
+        <w:t>La aplicación depende de una conexión a Internet para el acceso remoto, lo que podría presentar desafíos en áreas con conectividad limitada.</w:t>
+      </w:r>
+    </w:p>
+    <w:p>
+      <w:pPr>
+        <w:jc w:val="both"/>
+        <w:rPr>
+          <w:sz w:val="24"/>
+          <w:szCs w:val="24"/>
+        </w:rPr>
+      </w:pPr>
+      <w:r>
+        <w:rPr>
+          <w:sz w:val="24"/>
+          <w:szCs w:val="24"/>
+        </w:rPr>
+        <w:t>Posible Resistencia al Cambio:</w:t>
+      </w:r>
+    </w:p>
+    <w:p>
+      <w:pPr>
+        <w:jc w:val="both"/>
+        <w:rPr>
+          <w:sz w:val="24"/>
+          <w:szCs w:val="24"/>
+        </w:rPr>
+      </w:pPr>
+    </w:p>
+    <w:p>
+      <w:pPr>
+        <w:jc w:val="both"/>
+        <w:rPr>
+          <w:sz w:val="24"/>
+          <w:szCs w:val="24"/>
+        </w:rPr>
+      </w:pPr>
+      <w:r>
+        <w:rPr>
+          <w:sz w:val="24"/>
+          <w:szCs w:val="24"/>
+        </w:rPr>
+        <w:t>Los guardias de seguridad pueden enfrentar resistencia al cambio, especialmente si no están familiarizados con la tecnología, lo que podría afectar la eficacia de la implementación.</w:t>
+      </w:r>
+    </w:p>
+    <w:p>
+      <w:pPr>
+        <w:jc w:val="both"/>
+        <w:rPr>
+          <w:sz w:val="24"/>
+          <w:szCs w:val="24"/>
+        </w:rPr>
+      </w:pPr>
+      <w:r>
+        <w:rPr>
+          <w:sz w:val="24"/>
+          <w:szCs w:val="24"/>
+        </w:rPr>
+        <w:t>Amenazas:</w:t>
+      </w:r>
+    </w:p>
+    <w:p>
+      <w:pPr>
+        <w:jc w:val="both"/>
+        <w:rPr>
+          <w:sz w:val="24"/>
+          <w:szCs w:val="24"/>
+        </w:rPr>
+      </w:pPr>
+    </w:p>
+    <w:p>
+      <w:pPr>
+        <w:jc w:val="both"/>
+        <w:rPr>
+          <w:sz w:val="24"/>
+          <w:szCs w:val="24"/>
+        </w:rPr>
+      </w:pPr>
+      <w:r>
+        <w:rPr>
+          <w:sz w:val="24"/>
+          <w:szCs w:val="24"/>
+        </w:rPr>
+        <w:t>Problemas de Privacidad:</w:t>
+      </w:r>
+    </w:p>
+    <w:p>
+      <w:pPr>
+        <w:jc w:val="both"/>
+        <w:rPr>
+          <w:sz w:val="24"/>
+          <w:szCs w:val="24"/>
+        </w:rPr>
+      </w:pPr>
+    </w:p>
+    <w:p>
+      <w:pPr>
+        <w:jc w:val="both"/>
+        <w:rPr>
+          <w:sz w:val="24"/>
+          <w:szCs w:val="24"/>
+        </w:rPr>
+      </w:pPr>
+      <w:r>
+        <w:rPr>
+          <w:sz w:val="24"/>
+          <w:szCs w:val="24"/>
+        </w:rPr>
+        <w:t>La recopilación de datos detallados y la geolocalización podrían plantear preocupaciones de privacidad, por lo que es esencial manejar y almacenar la información de manera segura.</w:t>
+      </w:r>
+    </w:p>
+    <w:p>
+      <w:pPr>
+        <w:jc w:val="both"/>
+        <w:rPr>
+          <w:sz w:val="24"/>
+          <w:szCs w:val="24"/>
+        </w:rPr>
+      </w:pPr>
+      <w:r>
+        <w:rPr>
+          <w:sz w:val="24"/>
+          <w:szCs w:val="24"/>
+        </w:rPr>
+        <w:t>Competencia y Evolución Tecnológica:</w:t>
+      </w:r>
+    </w:p>
+    <w:p>
+      <w:pPr>
+        <w:jc w:val="both"/>
+        <w:rPr>
+          <w:sz w:val="24"/>
+          <w:szCs w:val="24"/>
+        </w:rPr>
+      </w:pPr>
+    </w:p>
+    <w:p>
+      <w:pPr>
+        <w:jc w:val="both"/>
+        <w:rPr>
+          <w:sz w:val="24"/>
+          <w:szCs w:val="24"/>
+        </w:rPr>
+      </w:pPr>
+      <w:r>
+        <w:rPr>
+          <w:sz w:val="24"/>
+          <w:szCs w:val="24"/>
+        </w:rPr>
+        <w:t>La evolución rápida de la tecnología y la competencia en el mercado de soluciones de seguridad pueden afectar la relevancia a largo plazo de la aplicación</w:t>
+      </w:r>
+    </w:p>
+    <w:p>
+      <w:pPr>
+        <w:jc w:val="both"/>
+        <w:rPr>
+          <w:sz w:val="24"/>
+          <w:szCs w:val="24"/>
+        </w:rPr>
+      </w:pPr>
+    </w:p>
+    <w:p>
+      <w:pPr>
+        <w:jc w:val="both"/>
+        <w:rPr>
+          <w:sz w:val="24"/>
+          <w:szCs w:val="24"/>
+        </w:rPr>
+      </w:pPr>
+      <w:r>
+        <w:rPr>
+          <w:sz w:val="24"/>
+          <w:szCs w:val="24"/>
+        </w:rPr>
+        <w:t>METODOLOGIA DE DESARROLLO</w:t>
+      </w:r>
+    </w:p>
+    <w:p>
+      <w:pPr>
+        <w:jc w:val="both"/>
+        <w:rPr>
+          <w:sz w:val="24"/>
+          <w:szCs w:val="24"/>
+        </w:rPr>
+      </w:pPr>
+      <w:r>
+        <w:rPr>
+          <w:sz w:val="24"/>
+          <w:szCs w:val="24"/>
+        </w:rPr>
+        <w:t>Desarrollo de Software Extremo (XP):</w:t>
+      </w:r>
+    </w:p>
+    <w:p>
+      <w:pPr>
+        <w:jc w:val="both"/>
+        <w:rPr>
+          <w:sz w:val="24"/>
+          <w:szCs w:val="24"/>
+        </w:rPr>
+      </w:pPr>
+      <w:r>
+        <w:rPr>
+          <w:sz w:val="24"/>
+          <w:szCs w:val="24"/>
+        </w:rPr>
+        <w:t>XP es una metodología ágil que se enfoca en prácticas de desarrollo de software de alta calidad y la colaboración estrecha entre el equipo de desarrollo y el cliente. Puede ser adecuada si se busca una respuesta rápida a los cambios en los requisitos y se valora la calidad del código.</w:t>
+      </w:r>
+    </w:p>
+    <w:p>
+      <w:pPr>
+        <w:jc w:val="both"/>
+        <w:rPr>
+          <w:sz w:val="24"/>
+          <w:szCs w:val="24"/>
+        </w:rPr>
+      </w:pPr>
     </w:p>
     <w:p>
       <w:pPr>

</xml_diff>